<commit_message>
Proper uncertainty over most params
</commit_message>
<xml_diff>
--- a/Parameters/Sources.docx
+++ b/Parameters/Sources.docx
@@ -36,7 +36,11 @@
         </w:r>
       </w:hyperlink>
     </w:p>
-    <w:p/>
+    <w:p>
+      <w:pPr>
+        <w:pStyle w:val="ListParagraph"/>
+      </w:pPr>
+    </w:p>
     <w:p>
       <w:pPr>
         <w:pStyle w:val="ListParagraph"/>
@@ -62,18 +66,43 @@
       <w:hyperlink r:id="rId6" w:history="1">
         <w:r>
           <w:rPr>
+            <w:rStyle w:val="Hyperlink"/>
             <w:rFonts w:ascii="Calibri" w:eastAsia="Times New Roman" w:hAnsi="Calibri" w:cs="Calibri"/>
-            <w:color w:val="0563C1"/>
-            <w:u w:val="single"/>
             <w:lang w:eastAsia="en-GB"/>
           </w:rPr>
           <w:t>https://www.medrxiv.org/content/10.1101/2020.03.24.20043018v2.full.pdf</w:t>
         </w:r>
       </w:hyperlink>
     </w:p>
+    <w:p/>
     <w:p>
-      <w:bookmarkStart w:id="0" w:name="_GoBack"/>
-      <w:bookmarkEnd w:id="0"/>
+      <w:r>
+        <w:t>3.</w:t>
+      </w:r>
+      <w:r>
+        <w:t xml:space="preserve"> </w:t>
+      </w:r>
+      <w:r>
+        <w:t>Projecting social contact matrices in 152 countries using contact surveys and demographic data</w:t>
+      </w:r>
+    </w:p>
+    <w:p>
+      <w:hyperlink r:id="rId7" w:anchor="!po=63.3333" w:history="1">
+        <w:r>
+          <w:rPr>
+            <w:rStyle w:val="Hyperlink"/>
+          </w:rPr>
+          <w:t>https://</w:t>
+        </w:r>
+        <w:bookmarkStart w:id="0" w:name="_GoBack"/>
+        <w:bookmarkEnd w:id="0"/>
+        <w:r>
+          <w:rPr>
+            <w:rStyle w:val="Hyperlink"/>
+          </w:rPr>
+          <w:t>www.ncbi.nlm.nih.gov/pmc/articles/PMC5609774/#!po=63.3333</w:t>
+        </w:r>
+      </w:hyperlink>
     </w:p>
     <w:sectPr>
       <w:pgSz w:w="11906" w:h="16838"/>
@@ -305,6 +334,7 @@
     <w:lsdException w:name="HTML Sample" w:semiHidden="1" w:unhideWhenUsed="1"/>
     <w:lsdException w:name="HTML Typewriter" w:semiHidden="1" w:unhideWhenUsed="1"/>
     <w:lsdException w:name="HTML Variable" w:semiHidden="1" w:unhideWhenUsed="1"/>
+    <w:lsdException w:name="Normal Table" w:semiHidden="1" w:unhideWhenUsed="1"/>
     <w:lsdException w:name="annotation subject" w:semiHidden="1" w:unhideWhenUsed="1"/>
     <w:lsdException w:name="No List" w:semiHidden="1" w:unhideWhenUsed="1"/>
     <w:lsdException w:name="Outline List 1" w:semiHidden="1" w:unhideWhenUsed="1"/>
@@ -350,9 +380,11 @@
     <w:lsdException w:name="Table Subtle 1" w:semiHidden="1" w:unhideWhenUsed="1"/>
     <w:lsdException w:name="Table Subtle 2" w:semiHidden="1" w:unhideWhenUsed="1"/>
     <w:lsdException w:name="Table Web 1" w:semiHidden="1" w:unhideWhenUsed="1"/>
+    <w:lsdException w:name="Table Web 2" w:semiHidden="1" w:unhideWhenUsed="1"/>
     <w:lsdException w:name="Table Web 3" w:semiHidden="1" w:unhideWhenUsed="1"/>
     <w:lsdException w:name="Balloon Text" w:semiHidden="1" w:unhideWhenUsed="1"/>
     <w:lsdException w:name="Table Grid" w:uiPriority="39"/>
+    <w:lsdException w:name="Table Theme" w:semiHidden="1" w:unhideWhenUsed="1"/>
     <w:lsdException w:name="Placeholder Text" w:semiHidden="1"/>
     <w:lsdException w:name="No Spacing" w:uiPriority="1" w:qFormat="1"/>
     <w:lsdException w:name="Light Shading" w:uiPriority="60"/>
@@ -610,7 +642,6 @@
     <w:name w:val="Hyperlink"/>
     <w:basedOn w:val="DefaultParagraphFont"/>
     <w:uiPriority w:val="99"/>
-    <w:semiHidden/>
     <w:unhideWhenUsed/>
     <w:rsid w:val="001154AE"/>
     <w:rPr>
@@ -628,6 +659,18 @@
       <w:ind w:left="720"/>
       <w:contextualSpacing/>
     </w:pPr>
+  </w:style>
+  <w:style w:type="character" w:styleId="UnresolvedMention">
+    <w:name w:val="Unresolved Mention"/>
+    <w:basedOn w:val="DefaultParagraphFont"/>
+    <w:uiPriority w:val="99"/>
+    <w:semiHidden/>
+    <w:unhideWhenUsed/>
+    <w:rsid w:val="00C8092B"/>
+    <w:rPr>
+      <w:color w:val="605E5C"/>
+      <w:shd w:val="clear" w:color="auto" w:fill="E1DFDD"/>
+    </w:rPr>
   </w:style>
 </w:styles>
 </file>

</xml_diff>